<commit_message>
archivo de programa para práctica V
</commit_message>
<xml_diff>
--- a/clases_2025_1/documentos_actas/Formato Acta de inicio cursos práctica 2025-1.docx
+++ b/clases_2025_1/documentos_actas/Formato Acta de inicio cursos práctica 2025-1.docx
@@ -45,14 +45,25 @@
           <w:highlight w:val="yellow"/>
           <w:lang w:val="es-MX"/>
         </w:rPr>
-        <w:t>Y NOMBRE DE LA INSTITUCIÓN/ORGANIZACIÓN XXXXXXX</w:t>
-      </w:r>
-      <w:r>
-        <w:rPr>
-          <w:rFonts w:ascii="Times New Roman" w:hAnsi="Times New Roman" w:cs="Times New Roman"/>
+        <w:t xml:space="preserve">Y </w:t>
+      </w:r>
+      <w:r>
+        <w:rPr>
+          <w:rFonts w:hint="default" w:ascii="Times New Roman" w:hAnsi="Times New Roman" w:cs="Times New Roman"/>
           <w:b/>
           <w:sz w:val="24"/>
           <w:szCs w:val="24"/>
+          <w:highlight w:val="yellow"/>
+          <w:lang w:val="es-ES"/>
+        </w:rPr>
+        <w:t xml:space="preserve">I.E. LICEO CAUCASIA </w:t>
+      </w:r>
+      <w:r>
+        <w:rPr>
+          <w:rFonts w:ascii="Times New Roman" w:hAnsi="Times New Roman" w:cs="Times New Roman"/>
+          <w:b/>
+          <w:sz w:val="24"/>
+          <w:szCs w:val="24"/>
           <w:lang w:val="es-MX"/>
         </w:rPr>
         <w:t xml:space="preserve">  </w:t>
@@ -80,6 +91,8 @@
         </w:rPr>
         <w:t>Código del Convenio:</w:t>
       </w:r>
+      <w:bookmarkStart w:id="1" w:name="_GoBack"/>
+      <w:bookmarkEnd w:id="1"/>
     </w:p>
     <w:p>
       <w:pPr>
@@ -158,7 +171,7 @@
         </w:tabs>
         <w:spacing w:after="0" w:line="240" w:lineRule="auto"/>
         <w:contextualSpacing/>
-        <w:jc w:val="both"/>
+        <w:jc w:val="left"/>
         <w:rPr>
           <w:rFonts w:ascii="Times New Roman" w:hAnsi="Times New Roman"/>
           <w:sz w:val="24"/>
@@ -399,6 +412,15 @@
         </w:rPr>
         <w:t>Número aproximado de personas beneficiadas:</w:t>
       </w:r>
+      <w:r>
+        <w:rPr>
+          <w:rFonts w:hint="default" w:ascii="Times New Roman" w:hAnsi="Times New Roman"/>
+          <w:sz w:val="24"/>
+          <w:szCs w:val="24"/>
+          <w:lang w:val="es-ES"/>
+        </w:rPr>
+        <w:t xml:space="preserve"> 11 grupos, para un total de 440 estudiantes. </w:t>
+      </w:r>
     </w:p>
     <w:p>
       <w:pPr>
@@ -411,6 +433,8 @@
         <w:jc w:val="both"/>
         <w:rPr>
           <w:rFonts w:ascii="Times New Roman" w:hAnsi="Times New Roman"/>
+          <w:b/>
+          <w:bCs/>
           <w:iCs/>
           <w:sz w:val="24"/>
           <w:szCs w:val="24"/>
@@ -436,6 +460,18 @@
           <w:lang w:val="es-ES"/>
         </w:rPr>
         <w:t xml:space="preserve"> </w:t>
+      </w:r>
+      <w:r>
+        <w:rPr>
+          <w:rFonts w:hint="default" w:ascii="Times New Roman" w:hAnsi="Times New Roman"/>
+          <w:b/>
+          <w:bCs/>
+          <w:iCs/>
+          <w:sz w:val="24"/>
+          <w:szCs w:val="24"/>
+          <w:lang w:val="es-ES"/>
+        </w:rPr>
+        <w:t>10 de marzo de 2025</w:t>
       </w:r>
     </w:p>
     <w:p>
@@ -450,6 +486,8 @@
         <w:jc w:val="both"/>
         <w:rPr>
           <w:rFonts w:ascii="Times New Roman" w:hAnsi="Times New Roman"/>
+          <w:b/>
+          <w:bCs/>
           <w:iCs/>
           <w:sz w:val="24"/>
           <w:szCs w:val="24"/>
@@ -464,7 +502,19 @@
           <w:szCs w:val="24"/>
           <w:lang w:val="es-MX"/>
         </w:rPr>
-        <w:t>Fecha de terminación de la práctica: 31 de mayo de 2025</w:t>
+        <w:t xml:space="preserve">Fecha de terminación de la práctica: </w:t>
+      </w:r>
+      <w:r>
+        <w:rPr>
+          <w:rFonts w:ascii="Times New Roman" w:hAnsi="Times New Roman"/>
+          <w:b/>
+          <w:bCs/>
+          <w:iCs/>
+          <w:sz w:val="24"/>
+          <w:szCs w:val="24"/>
+          <w:lang w:val="es-MX"/>
+        </w:rPr>
+        <w:t>31 de mayo de 2025</w:t>
       </w:r>
     </w:p>
     <w:p>
@@ -603,7 +653,7 @@
       </w:tblPr>
       <w:tblGrid>
         <w:gridCol w:w="3003"/>
-        <w:gridCol w:w="1423"/>
+        <w:gridCol w:w="1435"/>
         <w:gridCol w:w="1941"/>
         <w:gridCol w:w="2588"/>
       </w:tblGrid>
@@ -776,16 +826,9 @@
             <w:tcW w:w="3003" w:type="dxa"/>
           </w:tcPr>
           <w:p>
-            <w:pPr>
-              <w:spacing w:after="0" w:line="240" w:lineRule="auto"/>
-              <w:jc w:val="both"/>
-              <w:rPr>
-                <w:rFonts w:ascii="Times New Roman" w:hAnsi="Times New Roman" w:cs="Times New Roman"/>
-                <w:color w:val="FF0000"/>
-                <w:sz w:val="24"/>
-                <w:szCs w:val="24"/>
-              </w:rPr>
-            </w:pPr>
+            <w:r>
+              <w:t>ALVAREZ PEREZ CARLOS JULIO</w:t>
+            </w:r>
           </w:p>
         </w:tc>
         <w:tc>
@@ -793,15 +836,9 @@
             <w:tcW w:w="1423" w:type="dxa"/>
           </w:tcPr>
           <w:p>
-            <w:pPr>
-              <w:spacing w:after="0" w:line="240" w:lineRule="auto"/>
-              <w:jc w:val="both"/>
-              <w:rPr>
-                <w:rFonts w:ascii="Times New Roman" w:hAnsi="Times New Roman" w:cs="Times New Roman"/>
-                <w:sz w:val="24"/>
-                <w:szCs w:val="24"/>
-              </w:rPr>
-            </w:pPr>
+            <w:r>
+              <w:t>1063787015</w:t>
+            </w:r>
           </w:p>
         </w:tc>
         <w:tc>
@@ -872,16 +909,92 @@
             <w:tcW w:w="3003" w:type="dxa"/>
           </w:tcPr>
           <w:p>
+            <w:r>
+              <w:t>ARRIETA LOPEZ ELIANA</w:t>
+            </w:r>
+          </w:p>
+        </w:tc>
+        <w:tc>
+          <w:tcPr>
+            <w:tcW w:w="1423" w:type="dxa"/>
+          </w:tcPr>
+          <w:p>
+            <w:r>
+              <w:t>1032248705</w:t>
+            </w:r>
+          </w:p>
+        </w:tc>
+        <w:tc>
+          <w:tcPr>
+            <w:tcW w:w="1941" w:type="dxa"/>
+          </w:tcPr>
+          <w:p>
+            <w:pPr>
+              <w:spacing w:after="0" w:line="240" w:lineRule="auto"/>
+              <w:jc w:val="both"/>
+              <w:rPr>
+                <w:rFonts w:hint="default" w:ascii="Times New Roman" w:hAnsi="Times New Roman" w:cs="Times New Roman"/>
+                <w:sz w:val="24"/>
+                <w:szCs w:val="24"/>
+                <w:lang w:val="es-ES"/>
+              </w:rPr>
+            </w:pPr>
+            <w:r>
+              <w:rPr>
+                <w:rFonts w:hint="default" w:ascii="Times New Roman" w:hAnsi="Times New Roman" w:cs="Times New Roman"/>
+                <w:sz w:val="24"/>
+                <w:szCs w:val="24"/>
+                <w:lang w:val="es-ES"/>
+              </w:rPr>
+              <w:t>V</w:t>
+            </w:r>
+          </w:p>
+        </w:tc>
+        <w:tc>
+          <w:tcPr>
+            <w:tcW w:w="2588" w:type="dxa"/>
+          </w:tcPr>
+          <w:p>
             <w:pPr>
               <w:spacing w:after="0" w:line="240" w:lineRule="auto"/>
               <w:jc w:val="both"/>
               <w:rPr>
                 <w:rFonts w:ascii="Times New Roman" w:hAnsi="Times New Roman" w:cs="Times New Roman"/>
-                <w:color w:val="FF0000"/>
-                <w:sz w:val="24"/>
-                <w:szCs w:val="24"/>
-              </w:rPr>
-            </w:pPr>
+                <w:sz w:val="24"/>
+                <w:szCs w:val="24"/>
+              </w:rPr>
+            </w:pPr>
+          </w:p>
+        </w:tc>
+      </w:tr>
+      <w:tr>
+        <w:tblPrEx>
+          <w:tblBorders>
+            <w:top w:val="single" w:color="auto" w:sz="4" w:space="0"/>
+            <w:left w:val="single" w:color="auto" w:sz="4" w:space="0"/>
+            <w:bottom w:val="single" w:color="auto" w:sz="4" w:space="0"/>
+            <w:right w:val="single" w:color="auto" w:sz="4" w:space="0"/>
+            <w:insideH w:val="single" w:color="auto" w:sz="4" w:space="0"/>
+            <w:insideV w:val="single" w:color="auto" w:sz="4" w:space="0"/>
+          </w:tblBorders>
+          <w:tblCellMar>
+            <w:top w:w="0" w:type="dxa"/>
+            <w:left w:w="108" w:type="dxa"/>
+            <w:bottom w:w="0" w:type="dxa"/>
+            <w:right w:w="108" w:type="dxa"/>
+          </w:tblCellMar>
+        </w:tblPrEx>
+        <w:trPr>
+          <w:jc w:val="center"/>
+        </w:trPr>
+        <w:tc>
+          <w:tcPr>
+            <w:tcW w:w="3003" w:type="dxa"/>
+          </w:tcPr>
+          <w:p>
+            <w:r>
+              <w:t>CARCAMO TABORDA MARCELA PATRICIA</w:t>
+            </w:r>
           </w:p>
         </w:tc>
         <w:tc>
@@ -889,6 +1002,42 @@
             <w:tcW w:w="1423" w:type="dxa"/>
           </w:tcPr>
           <w:p>
+            <w:r>
+              <w:t>1038646812</w:t>
+            </w:r>
+          </w:p>
+        </w:tc>
+        <w:tc>
+          <w:tcPr>
+            <w:tcW w:w="1941" w:type="dxa"/>
+          </w:tcPr>
+          <w:p>
+            <w:pPr>
+              <w:spacing w:after="0" w:line="240" w:lineRule="auto"/>
+              <w:jc w:val="both"/>
+              <w:rPr>
+                <w:rFonts w:hint="default" w:ascii="Times New Roman" w:hAnsi="Times New Roman" w:cs="Times New Roman"/>
+                <w:sz w:val="24"/>
+                <w:szCs w:val="24"/>
+                <w:lang w:val="es-ES"/>
+              </w:rPr>
+            </w:pPr>
+            <w:r>
+              <w:rPr>
+                <w:rFonts w:hint="default" w:ascii="Times New Roman" w:hAnsi="Times New Roman" w:cs="Times New Roman"/>
+                <w:sz w:val="24"/>
+                <w:szCs w:val="24"/>
+                <w:lang w:val="es-ES"/>
+              </w:rPr>
+              <w:t>V</w:t>
+            </w:r>
+          </w:p>
+        </w:tc>
+        <w:tc>
+          <w:tcPr>
+            <w:tcW w:w="2588" w:type="dxa"/>
+          </w:tcPr>
+          <w:p>
             <w:pPr>
               <w:spacing w:after="0" w:line="240" w:lineRule="auto"/>
               <w:jc w:val="both"/>
@@ -900,6 +1049,47 @@
             </w:pPr>
           </w:p>
         </w:tc>
+      </w:tr>
+      <w:tr>
+        <w:tblPrEx>
+          <w:tblBorders>
+            <w:top w:val="single" w:color="auto" w:sz="4" w:space="0"/>
+            <w:left w:val="single" w:color="auto" w:sz="4" w:space="0"/>
+            <w:bottom w:val="single" w:color="auto" w:sz="4" w:space="0"/>
+            <w:right w:val="single" w:color="auto" w:sz="4" w:space="0"/>
+            <w:insideH w:val="single" w:color="auto" w:sz="4" w:space="0"/>
+            <w:insideV w:val="single" w:color="auto" w:sz="4" w:space="0"/>
+          </w:tblBorders>
+          <w:tblCellMar>
+            <w:top w:w="0" w:type="dxa"/>
+            <w:left w:w="108" w:type="dxa"/>
+            <w:bottom w:w="0" w:type="dxa"/>
+            <w:right w:w="108" w:type="dxa"/>
+          </w:tblCellMar>
+        </w:tblPrEx>
+        <w:trPr>
+          <w:jc w:val="center"/>
+        </w:trPr>
+        <w:tc>
+          <w:tcPr>
+            <w:tcW w:w="3003" w:type="dxa"/>
+          </w:tcPr>
+          <w:p>
+            <w:r>
+              <w:t>CARRASCAL BOLANO DULCEMARIA</w:t>
+            </w:r>
+          </w:p>
+        </w:tc>
+        <w:tc>
+          <w:tcPr>
+            <w:tcW w:w="1423" w:type="dxa"/>
+          </w:tcPr>
+          <w:p>
+            <w:r>
+              <w:t>1038100560</w:t>
+            </w:r>
+          </w:p>
+        </w:tc>
         <w:tc>
           <w:tcPr>
             <w:tcW w:w="1941" w:type="dxa"/>
@@ -909,6 +1099,32 @@
               <w:spacing w:after="0" w:line="240" w:lineRule="auto"/>
               <w:jc w:val="both"/>
               <w:rPr>
+                <w:rFonts w:hint="default" w:ascii="Times New Roman" w:hAnsi="Times New Roman" w:cs="Times New Roman"/>
+                <w:sz w:val="24"/>
+                <w:szCs w:val="24"/>
+                <w:lang w:val="es-ES"/>
+              </w:rPr>
+            </w:pPr>
+            <w:r>
+              <w:rPr>
+                <w:rFonts w:hint="default" w:ascii="Times New Roman" w:hAnsi="Times New Roman" w:cs="Times New Roman"/>
+                <w:sz w:val="24"/>
+                <w:szCs w:val="24"/>
+                <w:lang w:val="es-ES"/>
+              </w:rPr>
+              <w:t>V</w:t>
+            </w:r>
+          </w:p>
+        </w:tc>
+        <w:tc>
+          <w:tcPr>
+            <w:tcW w:w="2588" w:type="dxa"/>
+          </w:tcPr>
+          <w:p>
+            <w:pPr>
+              <w:spacing w:after="0" w:line="240" w:lineRule="auto"/>
+              <w:jc w:val="both"/>
+              <w:rPr>
                 <w:rFonts w:ascii="Times New Roman" w:hAnsi="Times New Roman" w:cs="Times New Roman"/>
                 <w:sz w:val="24"/>
                 <w:szCs w:val="24"/>
@@ -916,6 +1132,73 @@
             </w:pPr>
           </w:p>
         </w:tc>
+      </w:tr>
+      <w:tr>
+        <w:tblPrEx>
+          <w:tblBorders>
+            <w:top w:val="single" w:color="auto" w:sz="4" w:space="0"/>
+            <w:left w:val="single" w:color="auto" w:sz="4" w:space="0"/>
+            <w:bottom w:val="single" w:color="auto" w:sz="4" w:space="0"/>
+            <w:right w:val="single" w:color="auto" w:sz="4" w:space="0"/>
+            <w:insideH w:val="single" w:color="auto" w:sz="4" w:space="0"/>
+            <w:insideV w:val="single" w:color="auto" w:sz="4" w:space="0"/>
+          </w:tblBorders>
+          <w:tblCellMar>
+            <w:top w:w="0" w:type="dxa"/>
+            <w:left w:w="108" w:type="dxa"/>
+            <w:bottom w:w="0" w:type="dxa"/>
+            <w:right w:w="108" w:type="dxa"/>
+          </w:tblCellMar>
+        </w:tblPrEx>
+        <w:trPr>
+          <w:jc w:val="center"/>
+        </w:trPr>
+        <w:tc>
+          <w:tcPr>
+            <w:tcW w:w="3003" w:type="dxa"/>
+          </w:tcPr>
+          <w:p>
+            <w:r>
+              <w:t>CUELLO SALAS DANNA ZHARICK</w:t>
+            </w:r>
+          </w:p>
+        </w:tc>
+        <w:tc>
+          <w:tcPr>
+            <w:tcW w:w="1423" w:type="dxa"/>
+          </w:tcPr>
+          <w:p>
+            <w:r>
+              <w:t>1038096592</w:t>
+            </w:r>
+          </w:p>
+        </w:tc>
+        <w:tc>
+          <w:tcPr>
+            <w:tcW w:w="1941" w:type="dxa"/>
+          </w:tcPr>
+          <w:p>
+            <w:pPr>
+              <w:spacing w:after="0" w:line="240" w:lineRule="auto"/>
+              <w:jc w:val="both"/>
+              <w:rPr>
+                <w:rFonts w:hint="default" w:ascii="Times New Roman" w:hAnsi="Times New Roman" w:cs="Times New Roman"/>
+                <w:sz w:val="24"/>
+                <w:szCs w:val="24"/>
+                <w:lang w:val="es-ES"/>
+              </w:rPr>
+            </w:pPr>
+            <w:r>
+              <w:rPr>
+                <w:rFonts w:hint="default" w:ascii="Times New Roman" w:hAnsi="Times New Roman" w:cs="Times New Roman"/>
+                <w:sz w:val="24"/>
+                <w:szCs w:val="24"/>
+                <w:lang w:val="es-ES"/>
+              </w:rPr>
+              <w:t>V</w:t>
+            </w:r>
+          </w:p>
+        </w:tc>
         <w:tc>
           <w:tcPr>
             <w:tcW w:w="2588" w:type="dxa"/>
@@ -931,6 +1214,1136 @@
               </w:rPr>
             </w:pPr>
           </w:p>
+        </w:tc>
+      </w:tr>
+      <w:tr>
+        <w:tblPrEx>
+          <w:tblBorders>
+            <w:top w:val="single" w:color="auto" w:sz="4" w:space="0"/>
+            <w:left w:val="single" w:color="auto" w:sz="4" w:space="0"/>
+            <w:bottom w:val="single" w:color="auto" w:sz="4" w:space="0"/>
+            <w:right w:val="single" w:color="auto" w:sz="4" w:space="0"/>
+            <w:insideH w:val="single" w:color="auto" w:sz="4" w:space="0"/>
+            <w:insideV w:val="single" w:color="auto" w:sz="4" w:space="0"/>
+          </w:tblBorders>
+          <w:tblCellMar>
+            <w:top w:w="0" w:type="dxa"/>
+            <w:left w:w="108" w:type="dxa"/>
+            <w:bottom w:w="0" w:type="dxa"/>
+            <w:right w:w="108" w:type="dxa"/>
+          </w:tblCellMar>
+        </w:tblPrEx>
+        <w:trPr>
+          <w:jc w:val="center"/>
+        </w:trPr>
+        <w:tc>
+          <w:tcPr>
+            <w:tcW w:w="3003" w:type="dxa"/>
+          </w:tcPr>
+          <w:p>
+            <w:r>
+              <w:t>DIAZ MERCADO LUIS ESTEBAN</w:t>
+            </w:r>
+          </w:p>
+        </w:tc>
+        <w:tc>
+          <w:tcPr>
+            <w:tcW w:w="1423" w:type="dxa"/>
+          </w:tcPr>
+          <w:p>
+            <w:r>
+              <w:t>1038103161</w:t>
+            </w:r>
+          </w:p>
+        </w:tc>
+        <w:tc>
+          <w:tcPr>
+            <w:tcW w:w="1941" w:type="dxa"/>
+          </w:tcPr>
+          <w:p>
+            <w:pPr>
+              <w:spacing w:after="0" w:line="240" w:lineRule="auto"/>
+              <w:jc w:val="both"/>
+              <w:rPr>
+                <w:rFonts w:hint="default" w:ascii="Times New Roman" w:hAnsi="Times New Roman" w:cs="Times New Roman"/>
+                <w:sz w:val="24"/>
+                <w:szCs w:val="24"/>
+                <w:lang w:val="es-ES"/>
+              </w:rPr>
+            </w:pPr>
+            <w:r>
+              <w:rPr>
+                <w:rFonts w:hint="default" w:ascii="Times New Roman" w:hAnsi="Times New Roman" w:cs="Times New Roman"/>
+                <w:sz w:val="24"/>
+                <w:szCs w:val="24"/>
+                <w:lang w:val="es-ES"/>
+              </w:rPr>
+              <w:t>V</w:t>
+            </w:r>
+          </w:p>
+        </w:tc>
+        <w:tc>
+          <w:tcPr>
+            <w:tcW w:w="2588" w:type="dxa"/>
+          </w:tcPr>
+          <w:p>
+            <w:pPr>
+              <w:spacing w:after="0" w:line="240" w:lineRule="auto"/>
+              <w:jc w:val="both"/>
+              <w:rPr>
+                <w:rFonts w:ascii="Times New Roman" w:hAnsi="Times New Roman" w:cs="Times New Roman"/>
+                <w:sz w:val="24"/>
+                <w:szCs w:val="24"/>
+              </w:rPr>
+            </w:pPr>
+          </w:p>
+        </w:tc>
+      </w:tr>
+      <w:tr>
+        <w:tblPrEx>
+          <w:tblBorders>
+            <w:top w:val="single" w:color="auto" w:sz="4" w:space="0"/>
+            <w:left w:val="single" w:color="auto" w:sz="4" w:space="0"/>
+            <w:bottom w:val="single" w:color="auto" w:sz="4" w:space="0"/>
+            <w:right w:val="single" w:color="auto" w:sz="4" w:space="0"/>
+            <w:insideH w:val="single" w:color="auto" w:sz="4" w:space="0"/>
+            <w:insideV w:val="single" w:color="auto" w:sz="4" w:space="0"/>
+          </w:tblBorders>
+          <w:tblCellMar>
+            <w:top w:w="0" w:type="dxa"/>
+            <w:left w:w="108" w:type="dxa"/>
+            <w:bottom w:w="0" w:type="dxa"/>
+            <w:right w:w="108" w:type="dxa"/>
+          </w:tblCellMar>
+        </w:tblPrEx>
+        <w:trPr>
+          <w:jc w:val="center"/>
+        </w:trPr>
+        <w:tc>
+          <w:tcPr>
+            <w:tcW w:w="3003" w:type="dxa"/>
+          </w:tcPr>
+          <w:p>
+            <w:r>
+              <w:t>GENES MARTINEZ DAYANA MICHEL</w:t>
+            </w:r>
+          </w:p>
+        </w:tc>
+        <w:tc>
+          <w:tcPr>
+            <w:tcW w:w="1423" w:type="dxa"/>
+          </w:tcPr>
+          <w:p>
+            <w:r>
+              <w:t>1038646180</w:t>
+            </w:r>
+          </w:p>
+        </w:tc>
+        <w:tc>
+          <w:tcPr>
+            <w:tcW w:w="1941" w:type="dxa"/>
+          </w:tcPr>
+          <w:p>
+            <w:pPr>
+              <w:spacing w:after="0" w:line="240" w:lineRule="auto"/>
+              <w:jc w:val="both"/>
+              <w:rPr>
+                <w:rFonts w:hint="default" w:ascii="Times New Roman" w:hAnsi="Times New Roman" w:cs="Times New Roman"/>
+                <w:sz w:val="24"/>
+                <w:szCs w:val="24"/>
+                <w:lang w:val="es-ES"/>
+              </w:rPr>
+            </w:pPr>
+            <w:r>
+              <w:rPr>
+                <w:rFonts w:hint="default" w:ascii="Times New Roman" w:hAnsi="Times New Roman" w:cs="Times New Roman"/>
+                <w:sz w:val="24"/>
+                <w:szCs w:val="24"/>
+                <w:lang w:val="es-ES"/>
+              </w:rPr>
+              <w:t>V</w:t>
+            </w:r>
+          </w:p>
+        </w:tc>
+        <w:tc>
+          <w:tcPr>
+            <w:tcW w:w="2588" w:type="dxa"/>
+          </w:tcPr>
+          <w:p>
+            <w:pPr>
+              <w:spacing w:after="0" w:line="240" w:lineRule="auto"/>
+              <w:jc w:val="both"/>
+              <w:rPr>
+                <w:rFonts w:ascii="Times New Roman" w:hAnsi="Times New Roman" w:cs="Times New Roman"/>
+                <w:sz w:val="24"/>
+                <w:szCs w:val="24"/>
+              </w:rPr>
+            </w:pPr>
+          </w:p>
+        </w:tc>
+      </w:tr>
+      <w:tr>
+        <w:tblPrEx>
+          <w:tblBorders>
+            <w:top w:val="single" w:color="auto" w:sz="4" w:space="0"/>
+            <w:left w:val="single" w:color="auto" w:sz="4" w:space="0"/>
+            <w:bottom w:val="single" w:color="auto" w:sz="4" w:space="0"/>
+            <w:right w:val="single" w:color="auto" w:sz="4" w:space="0"/>
+            <w:insideH w:val="single" w:color="auto" w:sz="4" w:space="0"/>
+            <w:insideV w:val="single" w:color="auto" w:sz="4" w:space="0"/>
+          </w:tblBorders>
+          <w:tblCellMar>
+            <w:top w:w="0" w:type="dxa"/>
+            <w:left w:w="108" w:type="dxa"/>
+            <w:bottom w:w="0" w:type="dxa"/>
+            <w:right w:w="108" w:type="dxa"/>
+          </w:tblCellMar>
+        </w:tblPrEx>
+        <w:trPr>
+          <w:jc w:val="center"/>
+        </w:trPr>
+        <w:tc>
+          <w:tcPr>
+            <w:tcW w:w="3003" w:type="dxa"/>
+          </w:tcPr>
+          <w:p>
+            <w:r>
+              <w:t>GIL POLO VALENTINA</w:t>
+            </w:r>
+          </w:p>
+        </w:tc>
+        <w:tc>
+          <w:tcPr>
+            <w:tcW w:w="1423" w:type="dxa"/>
+          </w:tcPr>
+          <w:p>
+            <w:r>
+              <w:t>1001533960</w:t>
+            </w:r>
+          </w:p>
+        </w:tc>
+        <w:tc>
+          <w:tcPr>
+            <w:tcW w:w="1941" w:type="dxa"/>
+          </w:tcPr>
+          <w:p>
+            <w:pPr>
+              <w:spacing w:after="0" w:line="240" w:lineRule="auto"/>
+              <w:jc w:val="both"/>
+              <w:rPr>
+                <w:rFonts w:hint="default" w:ascii="Times New Roman" w:hAnsi="Times New Roman" w:cs="Times New Roman"/>
+                <w:sz w:val="24"/>
+                <w:szCs w:val="24"/>
+                <w:lang w:val="es-ES"/>
+              </w:rPr>
+            </w:pPr>
+            <w:r>
+              <w:rPr>
+                <w:rFonts w:hint="default" w:ascii="Times New Roman" w:hAnsi="Times New Roman" w:cs="Times New Roman"/>
+                <w:sz w:val="24"/>
+                <w:szCs w:val="24"/>
+                <w:lang w:val="es-ES"/>
+              </w:rPr>
+              <w:t>V</w:t>
+            </w:r>
+          </w:p>
+        </w:tc>
+        <w:tc>
+          <w:tcPr>
+            <w:tcW w:w="2588" w:type="dxa"/>
+          </w:tcPr>
+          <w:p>
+            <w:pPr>
+              <w:spacing w:after="0" w:line="240" w:lineRule="auto"/>
+              <w:jc w:val="both"/>
+              <w:rPr>
+                <w:rFonts w:ascii="Times New Roman" w:hAnsi="Times New Roman" w:cs="Times New Roman"/>
+                <w:sz w:val="24"/>
+                <w:szCs w:val="24"/>
+              </w:rPr>
+            </w:pPr>
+          </w:p>
+        </w:tc>
+      </w:tr>
+      <w:tr>
+        <w:tblPrEx>
+          <w:tblBorders>
+            <w:top w:val="single" w:color="auto" w:sz="4" w:space="0"/>
+            <w:left w:val="single" w:color="auto" w:sz="4" w:space="0"/>
+            <w:bottom w:val="single" w:color="auto" w:sz="4" w:space="0"/>
+            <w:right w:val="single" w:color="auto" w:sz="4" w:space="0"/>
+            <w:insideH w:val="single" w:color="auto" w:sz="4" w:space="0"/>
+            <w:insideV w:val="single" w:color="auto" w:sz="4" w:space="0"/>
+          </w:tblBorders>
+          <w:tblCellMar>
+            <w:top w:w="0" w:type="dxa"/>
+            <w:left w:w="108" w:type="dxa"/>
+            <w:bottom w:w="0" w:type="dxa"/>
+            <w:right w:w="108" w:type="dxa"/>
+          </w:tblCellMar>
+        </w:tblPrEx>
+        <w:trPr>
+          <w:jc w:val="center"/>
+        </w:trPr>
+        <w:tc>
+          <w:tcPr>
+            <w:tcW w:w="3003" w:type="dxa"/>
+          </w:tcPr>
+          <w:p>
+            <w:r>
+              <w:t>GONZALEZ TEHERAN INGRID</w:t>
+            </w:r>
+          </w:p>
+        </w:tc>
+        <w:tc>
+          <w:tcPr>
+            <w:tcW w:w="1423" w:type="dxa"/>
+          </w:tcPr>
+          <w:p>
+            <w:r>
+              <w:t>1007768161</w:t>
+            </w:r>
+          </w:p>
+        </w:tc>
+        <w:tc>
+          <w:tcPr>
+            <w:tcW w:w="1941" w:type="dxa"/>
+          </w:tcPr>
+          <w:p>
+            <w:pPr>
+              <w:spacing w:after="0" w:line="240" w:lineRule="auto"/>
+              <w:jc w:val="both"/>
+              <w:rPr>
+                <w:rFonts w:hint="default" w:ascii="Times New Roman" w:hAnsi="Times New Roman" w:cs="Times New Roman"/>
+                <w:sz w:val="24"/>
+                <w:szCs w:val="24"/>
+                <w:lang w:val="es-ES"/>
+              </w:rPr>
+            </w:pPr>
+            <w:r>
+              <w:rPr>
+                <w:rFonts w:hint="default" w:ascii="Times New Roman" w:hAnsi="Times New Roman" w:cs="Times New Roman"/>
+                <w:sz w:val="24"/>
+                <w:szCs w:val="24"/>
+                <w:lang w:val="es-ES"/>
+              </w:rPr>
+              <w:t>V</w:t>
+            </w:r>
+          </w:p>
+        </w:tc>
+        <w:tc>
+          <w:tcPr>
+            <w:tcW w:w="2588" w:type="dxa"/>
+          </w:tcPr>
+          <w:p>
+            <w:pPr>
+              <w:spacing w:after="0" w:line="240" w:lineRule="auto"/>
+              <w:jc w:val="both"/>
+              <w:rPr>
+                <w:rFonts w:ascii="Times New Roman" w:hAnsi="Times New Roman" w:cs="Times New Roman"/>
+                <w:sz w:val="24"/>
+                <w:szCs w:val="24"/>
+              </w:rPr>
+            </w:pPr>
+          </w:p>
+        </w:tc>
+      </w:tr>
+      <w:tr>
+        <w:tblPrEx>
+          <w:tblBorders>
+            <w:top w:val="single" w:color="auto" w:sz="4" w:space="0"/>
+            <w:left w:val="single" w:color="auto" w:sz="4" w:space="0"/>
+            <w:bottom w:val="single" w:color="auto" w:sz="4" w:space="0"/>
+            <w:right w:val="single" w:color="auto" w:sz="4" w:space="0"/>
+            <w:insideH w:val="single" w:color="auto" w:sz="4" w:space="0"/>
+            <w:insideV w:val="single" w:color="auto" w:sz="4" w:space="0"/>
+          </w:tblBorders>
+          <w:tblCellMar>
+            <w:top w:w="0" w:type="dxa"/>
+            <w:left w:w="108" w:type="dxa"/>
+            <w:bottom w:w="0" w:type="dxa"/>
+            <w:right w:w="108" w:type="dxa"/>
+          </w:tblCellMar>
+        </w:tblPrEx>
+        <w:trPr>
+          <w:jc w:val="center"/>
+        </w:trPr>
+        <w:tc>
+          <w:tcPr>
+            <w:tcW w:w="3003" w:type="dxa"/>
+          </w:tcPr>
+          <w:p>
+            <w:r>
+              <w:t>GUERRA SAAH SARA</w:t>
+            </w:r>
+          </w:p>
+        </w:tc>
+        <w:tc>
+          <w:tcPr>
+            <w:tcW w:w="1423" w:type="dxa"/>
+          </w:tcPr>
+          <w:p>
+            <w:r>
+              <w:t>1038101518</w:t>
+            </w:r>
+          </w:p>
+        </w:tc>
+        <w:tc>
+          <w:tcPr>
+            <w:tcW w:w="1941" w:type="dxa"/>
+          </w:tcPr>
+          <w:p>
+            <w:pPr>
+              <w:spacing w:after="0" w:line="240" w:lineRule="auto"/>
+              <w:jc w:val="both"/>
+              <w:rPr>
+                <w:rFonts w:hint="default" w:ascii="Times New Roman" w:hAnsi="Times New Roman" w:cs="Times New Roman"/>
+                <w:sz w:val="24"/>
+                <w:szCs w:val="24"/>
+                <w:lang w:val="es-ES"/>
+              </w:rPr>
+            </w:pPr>
+            <w:r>
+              <w:rPr>
+                <w:rFonts w:hint="default" w:ascii="Times New Roman" w:hAnsi="Times New Roman" w:cs="Times New Roman"/>
+                <w:sz w:val="24"/>
+                <w:szCs w:val="24"/>
+                <w:lang w:val="es-ES"/>
+              </w:rPr>
+              <w:t>V</w:t>
+            </w:r>
+          </w:p>
+        </w:tc>
+        <w:tc>
+          <w:tcPr>
+            <w:tcW w:w="2588" w:type="dxa"/>
+          </w:tcPr>
+          <w:p>
+            <w:pPr>
+              <w:spacing w:after="0" w:line="240" w:lineRule="auto"/>
+              <w:jc w:val="both"/>
+              <w:rPr>
+                <w:rFonts w:ascii="Times New Roman" w:hAnsi="Times New Roman" w:cs="Times New Roman"/>
+                <w:sz w:val="24"/>
+                <w:szCs w:val="24"/>
+              </w:rPr>
+            </w:pPr>
+          </w:p>
+        </w:tc>
+      </w:tr>
+      <w:tr>
+        <w:tblPrEx>
+          <w:tblBorders>
+            <w:top w:val="single" w:color="auto" w:sz="4" w:space="0"/>
+            <w:left w:val="single" w:color="auto" w:sz="4" w:space="0"/>
+            <w:bottom w:val="single" w:color="auto" w:sz="4" w:space="0"/>
+            <w:right w:val="single" w:color="auto" w:sz="4" w:space="0"/>
+            <w:insideH w:val="single" w:color="auto" w:sz="4" w:space="0"/>
+            <w:insideV w:val="single" w:color="auto" w:sz="4" w:space="0"/>
+          </w:tblBorders>
+          <w:tblCellMar>
+            <w:top w:w="0" w:type="dxa"/>
+            <w:left w:w="108" w:type="dxa"/>
+            <w:bottom w:w="0" w:type="dxa"/>
+            <w:right w:w="108" w:type="dxa"/>
+          </w:tblCellMar>
+        </w:tblPrEx>
+        <w:trPr>
+          <w:jc w:val="center"/>
+        </w:trPr>
+        <w:tc>
+          <w:tcPr>
+            <w:tcW w:w="3003" w:type="dxa"/>
+          </w:tcPr>
+          <w:p>
+            <w:r>
+              <w:t>LOPEZ RODRIGUEZ KEILA XIOMARA</w:t>
+            </w:r>
+          </w:p>
+        </w:tc>
+        <w:tc>
+          <w:tcPr>
+            <w:tcW w:w="1423" w:type="dxa"/>
+          </w:tcPr>
+          <w:p>
+            <w:r>
+              <w:t>1038124651</w:t>
+            </w:r>
+          </w:p>
+        </w:tc>
+        <w:tc>
+          <w:tcPr>
+            <w:tcW w:w="1941" w:type="dxa"/>
+          </w:tcPr>
+          <w:p>
+            <w:pPr>
+              <w:spacing w:after="0" w:line="240" w:lineRule="auto"/>
+              <w:jc w:val="both"/>
+              <w:rPr>
+                <w:rFonts w:hint="default" w:ascii="Times New Roman" w:hAnsi="Times New Roman" w:cs="Times New Roman"/>
+                <w:sz w:val="24"/>
+                <w:szCs w:val="24"/>
+                <w:lang w:val="es-ES"/>
+              </w:rPr>
+            </w:pPr>
+            <w:r>
+              <w:rPr>
+                <w:rFonts w:hint="default" w:ascii="Times New Roman" w:hAnsi="Times New Roman" w:cs="Times New Roman"/>
+                <w:sz w:val="24"/>
+                <w:szCs w:val="24"/>
+                <w:lang w:val="es-ES"/>
+              </w:rPr>
+              <w:t>V</w:t>
+            </w:r>
+          </w:p>
+        </w:tc>
+        <w:tc>
+          <w:tcPr>
+            <w:tcW w:w="2588" w:type="dxa"/>
+          </w:tcPr>
+          <w:p>
+            <w:pPr>
+              <w:spacing w:after="0" w:line="240" w:lineRule="auto"/>
+              <w:jc w:val="both"/>
+              <w:rPr>
+                <w:rFonts w:ascii="Times New Roman" w:hAnsi="Times New Roman" w:cs="Times New Roman"/>
+                <w:sz w:val="24"/>
+                <w:szCs w:val="24"/>
+              </w:rPr>
+            </w:pPr>
+          </w:p>
+        </w:tc>
+      </w:tr>
+      <w:tr>
+        <w:tblPrEx>
+          <w:tblBorders>
+            <w:top w:val="single" w:color="auto" w:sz="4" w:space="0"/>
+            <w:left w:val="single" w:color="auto" w:sz="4" w:space="0"/>
+            <w:bottom w:val="single" w:color="auto" w:sz="4" w:space="0"/>
+            <w:right w:val="single" w:color="auto" w:sz="4" w:space="0"/>
+            <w:insideH w:val="single" w:color="auto" w:sz="4" w:space="0"/>
+            <w:insideV w:val="single" w:color="auto" w:sz="4" w:space="0"/>
+          </w:tblBorders>
+          <w:tblCellMar>
+            <w:top w:w="0" w:type="dxa"/>
+            <w:left w:w="108" w:type="dxa"/>
+            <w:bottom w:w="0" w:type="dxa"/>
+            <w:right w:w="108" w:type="dxa"/>
+          </w:tblCellMar>
+        </w:tblPrEx>
+        <w:trPr>
+          <w:jc w:val="center"/>
+        </w:trPr>
+        <w:tc>
+          <w:tcPr>
+            <w:tcW w:w="3003" w:type="dxa"/>
+          </w:tcPr>
+          <w:p>
+            <w:r>
+              <w:t>MARTINEZ VALDIVIESO YESICA ELENA</w:t>
+            </w:r>
+          </w:p>
+        </w:tc>
+        <w:tc>
+          <w:tcPr>
+            <w:tcW w:w="1423" w:type="dxa"/>
+          </w:tcPr>
+          <w:p>
+            <w:r>
+              <w:t>1140882980</w:t>
+            </w:r>
+          </w:p>
+        </w:tc>
+        <w:tc>
+          <w:tcPr>
+            <w:tcW w:w="1941" w:type="dxa"/>
+          </w:tcPr>
+          <w:p>
+            <w:pPr>
+              <w:spacing w:after="0" w:line="240" w:lineRule="auto"/>
+              <w:jc w:val="both"/>
+              <w:rPr>
+                <w:rFonts w:hint="default" w:ascii="Times New Roman" w:hAnsi="Times New Roman" w:cs="Times New Roman"/>
+                <w:sz w:val="24"/>
+                <w:szCs w:val="24"/>
+                <w:lang w:val="es-ES"/>
+              </w:rPr>
+            </w:pPr>
+            <w:r>
+              <w:rPr>
+                <w:rFonts w:hint="default" w:ascii="Times New Roman" w:hAnsi="Times New Roman" w:cs="Times New Roman"/>
+                <w:sz w:val="24"/>
+                <w:szCs w:val="24"/>
+                <w:lang w:val="es-ES"/>
+              </w:rPr>
+              <w:t>V</w:t>
+            </w:r>
+          </w:p>
+        </w:tc>
+        <w:tc>
+          <w:tcPr>
+            <w:tcW w:w="2588" w:type="dxa"/>
+          </w:tcPr>
+          <w:p>
+            <w:pPr>
+              <w:spacing w:after="0" w:line="240" w:lineRule="auto"/>
+              <w:jc w:val="both"/>
+              <w:rPr>
+                <w:rFonts w:ascii="Times New Roman" w:hAnsi="Times New Roman" w:cs="Times New Roman"/>
+                <w:sz w:val="24"/>
+                <w:szCs w:val="24"/>
+              </w:rPr>
+            </w:pPr>
+          </w:p>
+        </w:tc>
+      </w:tr>
+      <w:tr>
+        <w:tblPrEx>
+          <w:tblBorders>
+            <w:top w:val="single" w:color="auto" w:sz="4" w:space="0"/>
+            <w:left w:val="single" w:color="auto" w:sz="4" w:space="0"/>
+            <w:bottom w:val="single" w:color="auto" w:sz="4" w:space="0"/>
+            <w:right w:val="single" w:color="auto" w:sz="4" w:space="0"/>
+            <w:insideH w:val="single" w:color="auto" w:sz="4" w:space="0"/>
+            <w:insideV w:val="single" w:color="auto" w:sz="4" w:space="0"/>
+          </w:tblBorders>
+          <w:tblCellMar>
+            <w:top w:w="0" w:type="dxa"/>
+            <w:left w:w="108" w:type="dxa"/>
+            <w:bottom w:w="0" w:type="dxa"/>
+            <w:right w:w="108" w:type="dxa"/>
+          </w:tblCellMar>
+        </w:tblPrEx>
+        <w:trPr>
+          <w:jc w:val="center"/>
+        </w:trPr>
+        <w:tc>
+          <w:tcPr>
+            <w:tcW w:w="3003" w:type="dxa"/>
+          </w:tcPr>
+          <w:p>
+            <w:r>
+              <w:t>MURILLO CUELLO LICETH PAOLA</w:t>
+            </w:r>
+          </w:p>
+        </w:tc>
+        <w:tc>
+          <w:tcPr>
+            <w:tcW w:w="1423" w:type="dxa"/>
+          </w:tcPr>
+          <w:p>
+            <w:r>
+              <w:t>1042825447</w:t>
+            </w:r>
+          </w:p>
+        </w:tc>
+        <w:tc>
+          <w:tcPr>
+            <w:tcW w:w="1941" w:type="dxa"/>
+          </w:tcPr>
+          <w:p>
+            <w:pPr>
+              <w:spacing w:after="0" w:line="240" w:lineRule="auto"/>
+              <w:jc w:val="both"/>
+              <w:rPr>
+                <w:rFonts w:hint="default" w:ascii="Times New Roman" w:hAnsi="Times New Roman" w:cs="Times New Roman"/>
+                <w:sz w:val="24"/>
+                <w:szCs w:val="24"/>
+                <w:lang w:val="es-ES"/>
+              </w:rPr>
+            </w:pPr>
+            <w:r>
+              <w:rPr>
+                <w:rFonts w:hint="default" w:ascii="Times New Roman" w:hAnsi="Times New Roman" w:cs="Times New Roman"/>
+                <w:sz w:val="24"/>
+                <w:szCs w:val="24"/>
+                <w:lang w:val="es-ES"/>
+              </w:rPr>
+              <w:t>V</w:t>
+            </w:r>
+          </w:p>
+        </w:tc>
+        <w:tc>
+          <w:tcPr>
+            <w:tcW w:w="2588" w:type="dxa"/>
+          </w:tcPr>
+          <w:p>
+            <w:pPr>
+              <w:spacing w:after="0" w:line="240" w:lineRule="auto"/>
+              <w:jc w:val="both"/>
+              <w:rPr>
+                <w:rFonts w:ascii="Times New Roman" w:hAnsi="Times New Roman" w:cs="Times New Roman"/>
+                <w:sz w:val="24"/>
+                <w:szCs w:val="24"/>
+              </w:rPr>
+            </w:pPr>
+          </w:p>
+        </w:tc>
+      </w:tr>
+      <w:tr>
+        <w:tblPrEx>
+          <w:tblBorders>
+            <w:top w:val="single" w:color="auto" w:sz="4" w:space="0"/>
+            <w:left w:val="single" w:color="auto" w:sz="4" w:space="0"/>
+            <w:bottom w:val="single" w:color="auto" w:sz="4" w:space="0"/>
+            <w:right w:val="single" w:color="auto" w:sz="4" w:space="0"/>
+            <w:insideH w:val="single" w:color="auto" w:sz="4" w:space="0"/>
+            <w:insideV w:val="single" w:color="auto" w:sz="4" w:space="0"/>
+          </w:tblBorders>
+          <w:tblCellMar>
+            <w:top w:w="0" w:type="dxa"/>
+            <w:left w:w="108" w:type="dxa"/>
+            <w:bottom w:w="0" w:type="dxa"/>
+            <w:right w:w="108" w:type="dxa"/>
+          </w:tblCellMar>
+        </w:tblPrEx>
+        <w:trPr>
+          <w:jc w:val="center"/>
+        </w:trPr>
+        <w:tc>
+          <w:tcPr>
+            <w:tcW w:w="3003" w:type="dxa"/>
+          </w:tcPr>
+          <w:p>
+            <w:r>
+              <w:t>ORTIZ PERDOMO HEVIZ YULIZA</w:t>
+            </w:r>
+          </w:p>
+        </w:tc>
+        <w:tc>
+          <w:tcPr>
+            <w:tcW w:w="1423" w:type="dxa"/>
+          </w:tcPr>
+          <w:p>
+            <w:r>
+              <w:t>1045137369</w:t>
+            </w:r>
+          </w:p>
+        </w:tc>
+        <w:tc>
+          <w:tcPr>
+            <w:tcW w:w="1941" w:type="dxa"/>
+          </w:tcPr>
+          <w:p>
+            <w:pPr>
+              <w:spacing w:after="0" w:line="240" w:lineRule="auto"/>
+              <w:jc w:val="both"/>
+              <w:rPr>
+                <w:rFonts w:hint="default" w:ascii="Times New Roman" w:hAnsi="Times New Roman" w:cs="Times New Roman"/>
+                <w:sz w:val="24"/>
+                <w:szCs w:val="24"/>
+                <w:lang w:val="es-ES"/>
+              </w:rPr>
+            </w:pPr>
+            <w:r>
+              <w:rPr>
+                <w:rFonts w:hint="default" w:ascii="Times New Roman" w:hAnsi="Times New Roman" w:cs="Times New Roman"/>
+                <w:sz w:val="24"/>
+                <w:szCs w:val="24"/>
+                <w:lang w:val="es-ES"/>
+              </w:rPr>
+              <w:t>V</w:t>
+            </w:r>
+          </w:p>
+        </w:tc>
+        <w:tc>
+          <w:tcPr>
+            <w:tcW w:w="2588" w:type="dxa"/>
+          </w:tcPr>
+          <w:p>
+            <w:pPr>
+              <w:spacing w:after="0" w:line="240" w:lineRule="auto"/>
+              <w:jc w:val="both"/>
+              <w:rPr>
+                <w:rFonts w:ascii="Times New Roman" w:hAnsi="Times New Roman" w:cs="Times New Roman"/>
+                <w:sz w:val="24"/>
+                <w:szCs w:val="24"/>
+              </w:rPr>
+            </w:pPr>
+          </w:p>
+        </w:tc>
+      </w:tr>
+      <w:tr>
+        <w:tblPrEx>
+          <w:tblBorders>
+            <w:top w:val="single" w:color="auto" w:sz="4" w:space="0"/>
+            <w:left w:val="single" w:color="auto" w:sz="4" w:space="0"/>
+            <w:bottom w:val="single" w:color="auto" w:sz="4" w:space="0"/>
+            <w:right w:val="single" w:color="auto" w:sz="4" w:space="0"/>
+            <w:insideH w:val="single" w:color="auto" w:sz="4" w:space="0"/>
+            <w:insideV w:val="single" w:color="auto" w:sz="4" w:space="0"/>
+          </w:tblBorders>
+          <w:tblCellMar>
+            <w:top w:w="0" w:type="dxa"/>
+            <w:left w:w="108" w:type="dxa"/>
+            <w:bottom w:w="0" w:type="dxa"/>
+            <w:right w:w="108" w:type="dxa"/>
+          </w:tblCellMar>
+        </w:tblPrEx>
+        <w:trPr>
+          <w:jc w:val="center"/>
+        </w:trPr>
+        <w:tc>
+          <w:tcPr>
+            <w:tcW w:w="3003" w:type="dxa"/>
+          </w:tcPr>
+          <w:p>
+            <w:r>
+              <w:t>POLO MARTINEZ ADRIANA MARIA</w:t>
+            </w:r>
+          </w:p>
+        </w:tc>
+        <w:tc>
+          <w:tcPr>
+            <w:tcW w:w="1423" w:type="dxa"/>
+          </w:tcPr>
+          <w:p>
+            <w:r>
+              <w:t>1001161141</w:t>
+            </w:r>
+          </w:p>
+        </w:tc>
+        <w:tc>
+          <w:tcPr>
+            <w:tcW w:w="1941" w:type="dxa"/>
+          </w:tcPr>
+          <w:p>
+            <w:pPr>
+              <w:spacing w:after="0" w:line="240" w:lineRule="auto"/>
+              <w:jc w:val="both"/>
+              <w:rPr>
+                <w:rFonts w:hint="default" w:ascii="Times New Roman" w:hAnsi="Times New Roman" w:cs="Times New Roman"/>
+                <w:sz w:val="24"/>
+                <w:szCs w:val="24"/>
+                <w:lang w:val="es-ES"/>
+              </w:rPr>
+            </w:pPr>
+            <w:r>
+              <w:rPr>
+                <w:rFonts w:hint="default" w:ascii="Times New Roman" w:hAnsi="Times New Roman" w:cs="Times New Roman"/>
+                <w:sz w:val="24"/>
+                <w:szCs w:val="24"/>
+                <w:lang w:val="es-ES"/>
+              </w:rPr>
+              <w:t>V</w:t>
+            </w:r>
+          </w:p>
+        </w:tc>
+        <w:tc>
+          <w:tcPr>
+            <w:tcW w:w="2588" w:type="dxa"/>
+          </w:tcPr>
+          <w:p>
+            <w:pPr>
+              <w:spacing w:after="0" w:line="240" w:lineRule="auto"/>
+              <w:jc w:val="both"/>
+              <w:rPr>
+                <w:rFonts w:ascii="Times New Roman" w:hAnsi="Times New Roman" w:cs="Times New Roman"/>
+                <w:sz w:val="24"/>
+                <w:szCs w:val="24"/>
+              </w:rPr>
+            </w:pPr>
+          </w:p>
+        </w:tc>
+      </w:tr>
+      <w:tr>
+        <w:tblPrEx>
+          <w:tblBorders>
+            <w:top w:val="single" w:color="auto" w:sz="4" w:space="0"/>
+            <w:left w:val="single" w:color="auto" w:sz="4" w:space="0"/>
+            <w:bottom w:val="single" w:color="auto" w:sz="4" w:space="0"/>
+            <w:right w:val="single" w:color="auto" w:sz="4" w:space="0"/>
+            <w:insideH w:val="single" w:color="auto" w:sz="4" w:space="0"/>
+            <w:insideV w:val="single" w:color="auto" w:sz="4" w:space="0"/>
+          </w:tblBorders>
+          <w:tblCellMar>
+            <w:top w:w="0" w:type="dxa"/>
+            <w:left w:w="108" w:type="dxa"/>
+            <w:bottom w:w="0" w:type="dxa"/>
+            <w:right w:w="108" w:type="dxa"/>
+          </w:tblCellMar>
+        </w:tblPrEx>
+        <w:trPr>
+          <w:jc w:val="center"/>
+        </w:trPr>
+        <w:tc>
+          <w:tcPr>
+            <w:tcW w:w="3003" w:type="dxa"/>
+          </w:tcPr>
+          <w:p>
+            <w:r>
+              <w:t>QUIROZ ACOSTA KATHERINE</w:t>
+            </w:r>
+          </w:p>
+        </w:tc>
+        <w:tc>
+          <w:tcPr>
+            <w:tcW w:w="1423" w:type="dxa"/>
+          </w:tcPr>
+          <w:p>
+            <w:r>
+              <w:t>1063786733</w:t>
+            </w:r>
+          </w:p>
+        </w:tc>
+        <w:tc>
+          <w:tcPr>
+            <w:tcW w:w="1941" w:type="dxa"/>
+          </w:tcPr>
+          <w:p>
+            <w:pPr>
+              <w:spacing w:after="0" w:line="240" w:lineRule="auto"/>
+              <w:jc w:val="both"/>
+              <w:rPr>
+                <w:rFonts w:hint="default" w:ascii="Times New Roman" w:hAnsi="Times New Roman" w:cs="Times New Roman"/>
+                <w:sz w:val="24"/>
+                <w:szCs w:val="24"/>
+                <w:lang w:val="es-ES"/>
+              </w:rPr>
+            </w:pPr>
+            <w:r>
+              <w:rPr>
+                <w:rFonts w:hint="default" w:ascii="Times New Roman" w:hAnsi="Times New Roman" w:cs="Times New Roman"/>
+                <w:sz w:val="24"/>
+                <w:szCs w:val="24"/>
+                <w:lang w:val="es-ES"/>
+              </w:rPr>
+              <w:t>V</w:t>
+            </w:r>
+          </w:p>
+        </w:tc>
+        <w:tc>
+          <w:tcPr>
+            <w:tcW w:w="2588" w:type="dxa"/>
+          </w:tcPr>
+          <w:p>
+            <w:pPr>
+              <w:spacing w:after="0" w:line="240" w:lineRule="auto"/>
+              <w:jc w:val="both"/>
+              <w:rPr>
+                <w:rFonts w:ascii="Times New Roman" w:hAnsi="Times New Roman" w:cs="Times New Roman"/>
+                <w:sz w:val="24"/>
+                <w:szCs w:val="24"/>
+              </w:rPr>
+            </w:pPr>
+          </w:p>
+        </w:tc>
+      </w:tr>
+      <w:tr>
+        <w:tblPrEx>
+          <w:tblBorders>
+            <w:top w:val="single" w:color="auto" w:sz="4" w:space="0"/>
+            <w:left w:val="single" w:color="auto" w:sz="4" w:space="0"/>
+            <w:bottom w:val="single" w:color="auto" w:sz="4" w:space="0"/>
+            <w:right w:val="single" w:color="auto" w:sz="4" w:space="0"/>
+            <w:insideH w:val="single" w:color="auto" w:sz="4" w:space="0"/>
+            <w:insideV w:val="single" w:color="auto" w:sz="4" w:space="0"/>
+          </w:tblBorders>
+          <w:tblCellMar>
+            <w:top w:w="0" w:type="dxa"/>
+            <w:left w:w="108" w:type="dxa"/>
+            <w:bottom w:w="0" w:type="dxa"/>
+            <w:right w:w="108" w:type="dxa"/>
+          </w:tblCellMar>
+        </w:tblPrEx>
+        <w:trPr>
+          <w:jc w:val="center"/>
+        </w:trPr>
+        <w:tc>
+          <w:tcPr>
+            <w:tcW w:w="3003" w:type="dxa"/>
+          </w:tcPr>
+          <w:p>
+            <w:r>
+              <w:t>RIVERA REINO JENIFER</w:t>
+            </w:r>
+          </w:p>
+        </w:tc>
+        <w:tc>
+          <w:tcPr>
+            <w:tcW w:w="1423" w:type="dxa"/>
+          </w:tcPr>
+          <w:p>
+            <w:r>
+              <w:t>1032248410</w:t>
+            </w:r>
+          </w:p>
+        </w:tc>
+        <w:tc>
+          <w:tcPr>
+            <w:tcW w:w="1941" w:type="dxa"/>
+          </w:tcPr>
+          <w:p>
+            <w:pPr>
+              <w:spacing w:after="0" w:line="240" w:lineRule="auto"/>
+              <w:jc w:val="both"/>
+              <w:rPr>
+                <w:rFonts w:hint="default" w:ascii="Times New Roman" w:hAnsi="Times New Roman" w:cs="Times New Roman"/>
+                <w:sz w:val="24"/>
+                <w:szCs w:val="24"/>
+                <w:lang w:val="es-ES"/>
+              </w:rPr>
+            </w:pPr>
+            <w:r>
+              <w:rPr>
+                <w:rFonts w:hint="default" w:ascii="Times New Roman" w:hAnsi="Times New Roman" w:cs="Times New Roman"/>
+                <w:sz w:val="24"/>
+                <w:szCs w:val="24"/>
+                <w:lang w:val="es-ES"/>
+              </w:rPr>
+              <w:t>V</w:t>
+            </w:r>
+          </w:p>
+        </w:tc>
+        <w:tc>
+          <w:tcPr>
+            <w:tcW w:w="2588" w:type="dxa"/>
+          </w:tcPr>
+          <w:p>
+            <w:pPr>
+              <w:spacing w:after="0" w:line="240" w:lineRule="auto"/>
+              <w:jc w:val="both"/>
+              <w:rPr>
+                <w:rFonts w:ascii="Times New Roman" w:hAnsi="Times New Roman" w:cs="Times New Roman"/>
+                <w:sz w:val="24"/>
+                <w:szCs w:val="24"/>
+              </w:rPr>
+            </w:pPr>
+          </w:p>
+        </w:tc>
+      </w:tr>
+      <w:tr>
+        <w:tblPrEx>
+          <w:tblBorders>
+            <w:top w:val="single" w:color="auto" w:sz="4" w:space="0"/>
+            <w:left w:val="single" w:color="auto" w:sz="4" w:space="0"/>
+            <w:bottom w:val="single" w:color="auto" w:sz="4" w:space="0"/>
+            <w:right w:val="single" w:color="auto" w:sz="4" w:space="0"/>
+            <w:insideH w:val="single" w:color="auto" w:sz="4" w:space="0"/>
+            <w:insideV w:val="single" w:color="auto" w:sz="4" w:space="0"/>
+          </w:tblBorders>
+          <w:tblCellMar>
+            <w:top w:w="0" w:type="dxa"/>
+            <w:left w:w="108" w:type="dxa"/>
+            <w:bottom w:w="0" w:type="dxa"/>
+            <w:right w:w="108" w:type="dxa"/>
+          </w:tblCellMar>
+        </w:tblPrEx>
+        <w:trPr>
+          <w:jc w:val="center"/>
+        </w:trPr>
+        <w:tc>
+          <w:tcPr>
+            <w:tcW w:w="3003" w:type="dxa"/>
+          </w:tcPr>
+          <w:p>
+            <w:r>
+              <w:t>ROMERO TORRES DANIELA SOFIA</w:t>
+            </w:r>
+          </w:p>
+        </w:tc>
+        <w:tc>
+          <w:tcPr>
+            <w:tcW w:w="1423" w:type="dxa"/>
+          </w:tcPr>
+          <w:p>
+            <w:r>
+              <w:t>1103496691</w:t>
+            </w:r>
+          </w:p>
+        </w:tc>
+        <w:tc>
+          <w:tcPr>
+            <w:tcW w:w="1941" w:type="dxa"/>
+          </w:tcPr>
+          <w:p>
+            <w:pPr>
+              <w:rPr>
+                <w:rFonts w:hint="default"/>
+                <w:lang w:val="es-ES"/>
+              </w:rPr>
+            </w:pPr>
+            <w:r>
+              <w:rPr>
+                <w:rFonts w:hint="default"/>
+                <w:lang w:val="es-ES"/>
+              </w:rPr>
+              <w:t>V</w:t>
+            </w:r>
+          </w:p>
+        </w:tc>
+        <w:tc>
+          <w:tcPr>
+            <w:tcW w:w="2588" w:type="dxa"/>
+          </w:tcPr>
+          <w:p/>
+        </w:tc>
+      </w:tr>
+      <w:tr>
+        <w:tblPrEx>
+          <w:tblBorders>
+            <w:top w:val="single" w:color="auto" w:sz="4" w:space="0"/>
+            <w:left w:val="single" w:color="auto" w:sz="4" w:space="0"/>
+            <w:bottom w:val="single" w:color="auto" w:sz="4" w:space="0"/>
+            <w:right w:val="single" w:color="auto" w:sz="4" w:space="0"/>
+            <w:insideH w:val="single" w:color="auto" w:sz="4" w:space="0"/>
+            <w:insideV w:val="single" w:color="auto" w:sz="4" w:space="0"/>
+          </w:tblBorders>
+          <w:tblCellMar>
+            <w:top w:w="0" w:type="dxa"/>
+            <w:left w:w="108" w:type="dxa"/>
+            <w:bottom w:w="0" w:type="dxa"/>
+            <w:right w:w="108" w:type="dxa"/>
+          </w:tblCellMar>
+        </w:tblPrEx>
+        <w:trPr>
+          <w:jc w:val="center"/>
+        </w:trPr>
+        <w:tc>
+          <w:tcPr>
+            <w:tcW w:w="3003" w:type="dxa"/>
+          </w:tcPr>
+          <w:p>
+            <w:r>
+              <w:t>DIAZ ESTRADA MAYERLIS</w:t>
+            </w:r>
+          </w:p>
+        </w:tc>
+        <w:tc>
+          <w:tcPr>
+            <w:tcW w:w="1423" w:type="dxa"/>
+          </w:tcPr>
+          <w:p>
+            <w:r>
+              <w:t>1032246952</w:t>
+            </w:r>
+          </w:p>
+        </w:tc>
+        <w:tc>
+          <w:tcPr>
+            <w:tcW w:w="1941" w:type="dxa"/>
+          </w:tcPr>
+          <w:p>
+            <w:pPr>
+              <w:rPr>
+                <w:rFonts w:hint="default"/>
+                <w:lang w:val="es-ES"/>
+              </w:rPr>
+            </w:pPr>
+            <w:r>
+              <w:rPr>
+                <w:rFonts w:hint="default"/>
+                <w:lang w:val="es-ES"/>
+              </w:rPr>
+              <w:t>V</w:t>
+            </w:r>
+          </w:p>
+        </w:tc>
+        <w:tc>
+          <w:tcPr>
+            <w:tcW w:w="2588" w:type="dxa"/>
+          </w:tcPr>
+          <w:p/>
         </w:tc>
       </w:tr>
     </w:tbl>
@@ -1030,12 +2443,6 @@
             <w:insideH w:val="single" w:color="auto" w:sz="4" w:space="0"/>
             <w:insideV w:val="single" w:color="auto" w:sz="4" w:space="0"/>
           </w:tblBorders>
-          <w:tblCellMar>
-            <w:top w:w="0" w:type="dxa"/>
-            <w:left w:w="108" w:type="dxa"/>
-            <w:bottom w:w="0" w:type="dxa"/>
-            <w:right w:w="108" w:type="dxa"/>
-          </w:tblCellMar>
         </w:tblPrEx>
         <w:trPr>
           <w:jc w:val="center"/>
@@ -2712,8 +4119,6 @@
         </w:rPr>
         <w:t>Por el Centro de práctica</w:t>
       </w:r>
-      <w:bookmarkStart w:id="1" w:name="_GoBack"/>
-      <w:bookmarkEnd w:id="1"/>
     </w:p>
     <w:p>
       <w:pPr>
@@ -3300,7 +4705,7 @@
   <w:docDefaults>
     <w:rPrDefault>
       <w:rPr>
-        <w:rFonts w:asciiTheme="minorHAnsi" w:hAnsiTheme="minorHAnsi" w:eastAsiaTheme="minorEastAsia" w:cstheme="minorBidi"/>
+        <w:rFonts w:ascii="Times New Roman" w:hAnsi="Times New Roman" w:eastAsia="SimSun" w:cs="Times New Roman"/>
       </w:rPr>
     </w:rPrDefault>
     <w:pPrDefault/>
@@ -3336,9 +4741,9 @@
     <w:lsdException w:uiPriority="39" w:name="toc 9"/>
     <w:lsdException w:uiPriority="99" w:name="Normal Indent"/>
     <w:lsdException w:uiPriority="99" w:name="footnote text"/>
-    <w:lsdException w:uiPriority="99" w:semiHidden="0" w:name="annotation text"/>
+    <w:lsdException w:qFormat="1" w:uiPriority="99" w:semiHidden="0" w:name="annotation text"/>
     <w:lsdException w:uiPriority="99" w:semiHidden="0" w:name="header"/>
-    <w:lsdException w:uiPriority="99" w:semiHidden="0" w:name="footer"/>
+    <w:lsdException w:qFormat="1" w:uiPriority="99" w:semiHidden="0" w:name="footer"/>
     <w:lsdException w:uiPriority="99" w:name="index heading"/>
     <w:lsdException w:qFormat="1" w:uiPriority="35" w:name="caption"/>
     <w:lsdException w:uiPriority="99" w:name="table of figures"/>
@@ -3371,7 +4776,7 @@
     <w:lsdException w:qFormat="1" w:unhideWhenUsed="0" w:uiPriority="10" w:semiHidden="0" w:name="Title"/>
     <w:lsdException w:uiPriority="99" w:name="Closing"/>
     <w:lsdException w:uiPriority="99" w:name="Signature"/>
-    <w:lsdException w:uiPriority="1" w:name="Default Paragraph Font"/>
+    <w:lsdException w:qFormat="1" w:uiPriority="1" w:name="Default Paragraph Font"/>
     <w:lsdException w:uiPriority="99" w:name="Body Text"/>
     <w:lsdException w:uiPriority="99" w:name="Body Text Indent"/>
     <w:lsdException w:uiPriority="99" w:name="List Continue"/>
@@ -3391,8 +4796,8 @@
     <w:lsdException w:uiPriority="99" w:name="Body Text Indent 2"/>
     <w:lsdException w:uiPriority="99" w:name="Body Text Indent 3"/>
     <w:lsdException w:uiPriority="99" w:name="Block Text"/>
-    <w:lsdException w:uiPriority="99" w:semiHidden="0" w:name="Hyperlink"/>
-    <w:lsdException w:uiPriority="99" w:name="FollowedHyperlink"/>
+    <w:lsdException w:qFormat="1" w:uiPriority="99" w:semiHidden="0" w:name="Hyperlink"/>
+    <w:lsdException w:qFormat="1" w:uiPriority="99" w:name="FollowedHyperlink"/>
     <w:lsdException w:qFormat="1" w:unhideWhenUsed="0" w:uiPriority="22" w:semiHidden="0" w:name="Strong"/>
     <w:lsdException w:qFormat="1" w:unhideWhenUsed="0" w:uiPriority="20" w:semiHidden="0" w:name="Emphasis"/>
     <w:lsdException w:uiPriority="99" w:name="Document Map"/>
@@ -3409,8 +4814,8 @@
     <w:lsdException w:uiPriority="99" w:name="HTML Sample"/>
     <w:lsdException w:uiPriority="99" w:name="HTML Typewriter"/>
     <w:lsdException w:uiPriority="99" w:name="HTML Variable"/>
-    <w:lsdException w:uiPriority="99" w:name="Normal Table"/>
-    <w:lsdException w:uiPriority="99" w:name="annotation subject"/>
+    <w:lsdException w:qFormat="1" w:uiPriority="99" w:name="Normal Table"/>
+    <w:lsdException w:qFormat="1" w:uiPriority="99" w:name="annotation subject"/>
     <w:lsdException w:uiPriority="99" w:name="Table Simple 1"/>
     <w:lsdException w:uiPriority="99" w:name="Table Simple 2"/>
     <w:lsdException w:uiPriority="99" w:name="Table Simple 3"/>
@@ -3454,7 +4859,7 @@
     <w:lsdException w:uiPriority="99" w:name="Table Web 2"/>
     <w:lsdException w:uiPriority="99" w:name="Table Web 3"/>
     <w:lsdException w:uiPriority="99" w:name="Balloon Text"/>
-    <w:lsdException w:unhideWhenUsed="0" w:uiPriority="39" w:semiHidden="0" w:name="Table Grid"/>
+    <w:lsdException w:qFormat="1" w:unhideWhenUsed="0" w:uiPriority="39" w:semiHidden="0" w:name="Table Grid"/>
     <w:lsdException w:uiPriority="99" w:name="Table Theme"/>
     <w:lsdException w:qFormat="1" w:unhideWhenUsed="0" w:uiPriority="1" w:semiHidden="0" w:name="No Spacing"/>
     <w:lsdException w:qFormat="1" w:unhideWhenUsed="0" w:uiPriority="34" w:semiHidden="0" w:name="List Paragraph"/>
@@ -3477,12 +4882,14 @@
     <w:name w:val="Default Paragraph Font"/>
     <w:semiHidden/>
     <w:unhideWhenUsed/>
+    <w:qFormat/>
     <w:uiPriority w:val="1"/>
   </w:style>
   <w:style w:type="table" w:default="1" w:styleId="3">
     <w:name w:val="Normal Table"/>
     <w:semiHidden/>
     <w:unhideWhenUsed/>
+    <w:qFormat/>
     <w:uiPriority w:val="99"/>
     <w:tblPr>
       <w:tblCellMar>
@@ -3508,6 +4915,7 @@
     <w:name w:val="Hyperlink"/>
     <w:basedOn w:val="2"/>
     <w:unhideWhenUsed/>
+    <w:qFormat/>
     <w:uiPriority w:val="99"/>
     <w:rPr>
       <w:color w:val="0000FF" w:themeColor="hyperlink"/>
@@ -3524,6 +4932,7 @@
     <w:basedOn w:val="2"/>
     <w:semiHidden/>
     <w:unhideWhenUsed/>
+    <w:qFormat/>
     <w:uiPriority w:val="99"/>
     <w:rPr>
       <w:color w:val="800080" w:themeColor="followedHyperlink"/>
@@ -3542,6 +4951,7 @@
     <w:link w:val="20"/>
     <w:semiHidden/>
     <w:unhideWhenUsed/>
+    <w:qFormat/>
     <w:uiPriority w:val="99"/>
     <w:rPr>
       <w:b/>
@@ -3553,6 +4963,7 @@
     <w:basedOn w:val="1"/>
     <w:link w:val="19"/>
     <w:unhideWhenUsed/>
+    <w:qFormat/>
     <w:uiPriority w:val="99"/>
     <w:pPr>
       <w:spacing w:line="240" w:lineRule="auto"/>
@@ -3597,6 +5008,7 @@
     <w:basedOn w:val="1"/>
     <w:link w:val="16"/>
     <w:unhideWhenUsed/>
+    <w:qFormat/>
     <w:uiPriority w:val="99"/>
     <w:pPr>
       <w:tabs>
@@ -3609,6 +5021,7 @@
   <w:style w:type="table" w:styleId="12">
     <w:name w:val="Table Grid"/>
     <w:basedOn w:val="3"/>
+    <w:qFormat/>
     <w:uiPriority w:val="39"/>
     <w:tblPr>
       <w:tblBorders>
@@ -3626,6 +5039,7 @@
     <w:basedOn w:val="2"/>
     <w:link w:val="9"/>
     <w:semiHidden/>
+    <w:qFormat/>
     <w:uiPriority w:val="99"/>
     <w:rPr>
       <w:rFonts w:ascii="Lucida Grande" w:hAnsi="Lucida Grande" w:eastAsiaTheme="minorHAnsi"/>
@@ -3654,6 +5068,7 @@
     <w:name w:val="Encabezado Car"/>
     <w:basedOn w:val="2"/>
     <w:link w:val="10"/>
+    <w:qFormat/>
     <w:uiPriority w:val="99"/>
     <w:rPr>
       <w:rFonts w:eastAsiaTheme="minorHAnsi"/>
@@ -3666,6 +5081,7 @@
     <w:name w:val="Pie de página Car"/>
     <w:basedOn w:val="2"/>
     <w:link w:val="11"/>
+    <w:qFormat/>
     <w:uiPriority w:val="99"/>
     <w:rPr>
       <w:rFonts w:eastAsiaTheme="minorHAnsi"/>

</xml_diff>